<commit_message>
added: computer vision assignment2
</commit_message>
<xml_diff>
--- a/computer_vision/assignments/assignment2/FaceDetection_v2/doc/Assignment_0406.docx
+++ b/computer_vision/assignments/assignment2/FaceDetection_v2/doc/Assignment_0406.docx
@@ -1,214 +1,7 @@
 
 <file path=word/document.xml><?xml version="1.0" encoding="utf-8"?>
-<w:document xmlns:wpc="http://schemas.microsoft.com/office/word/2010/wordprocessingCanvas" xmlns:cx="http://schemas.microsoft.com/office/drawing/2014/chartex" xmlns:cx1="http://schemas.microsoft.com/office/drawing/2015/9/8/chartex" xmlns:cx2="http://schemas.microsoft.com/office/drawing/2015/10/21/chartex" xmlns:cx3="http://schemas.microsoft.com/office/drawing/2016/5/9/chartex" xmlns:cx4="http://schemas.microsoft.com/office/drawing/2016/5/10/chartex" xmlns:cx5="http://schemas.microsoft.com/office/drawing/2016/5/11/chartex" xmlns:cx6="http://schemas.microsoft.com/office/drawing/2016/5/12/chartex" xmlns:cx7="http://schemas.microsoft.com/office/drawing/2016/5/13/chartex" xmlns:cx8="http://schemas.microsoft.com/office/drawing/2016/5/14/chartex" xmlns:mc="http://schemas.openxmlformats.org/markup-compatibility/2006" xmlns:aink="http://schemas.microsoft.com/office/drawing/2016/ink" xmlns:am3d="http://schemas.microsoft.com/office/drawing/2017/model3d" xmlns:o="urn:schemas-microsoft-com:office:office" xmlns:r="http://schemas.openxmlformats.org/officeDocument/2006/relationships" xmlns:m="http://schemas.openxmlformats.org/officeDocument/2006/math" xmlns:v="urn:schemas-microsoft-com:vml" xmlns:wp14="http://schemas.microsoft.com/office/word/2010/wordprocessingDrawing" xmlns:wp="http://schemas.openxmlformats.org/drawingml/2006/wordprocessingDrawing" xmlns:w10="urn:schemas-microsoft-com:office:word" xmlns:w="http://schemas.openxmlformats.org/wordprocessingml/2006/main" xmlns:w14="http://schemas.microsoft.com/office/word/2010/wordml" xmlns:w15="http://schemas.microsoft.com/office/word/2012/wordml" xmlns:w16cex="http://schemas.microsoft.com/office/word/2018/wordml/cex" xmlns:w16cid="http://schemas.microsoft.com/office/word/2016/wordml/cid" xmlns:w16="http://schemas.microsoft.com/office/word/2018/wordml" xmlns:w16se="http://schemas.microsoft.com/office/word/2015/wordml/symex" xmlns:wpg="http://schemas.microsoft.com/office/word/2010/wordprocessingGroup" xmlns:wpi="http://schemas.microsoft.com/office/word/2010/wordprocessingInk" xmlns:wne="http://schemas.microsoft.com/office/word/2006/wordml" xmlns:wps="http://schemas.microsoft.com/office/word/2010/wordprocessingShape" mc:Ignorable="w14 w15 w16se w16cid w16 w16cex wp14">
+<w:document xmlns:wpc="http://schemas.microsoft.com/office/word/2010/wordprocessingCanvas" xmlns:cx="http://schemas.microsoft.com/office/drawing/2014/chartex" xmlns:mc="http://schemas.openxmlformats.org/markup-compatibility/2006" xmlns:o="urn:schemas-microsoft-com:office:office" xmlns:r="http://schemas.openxmlformats.org/officeDocument/2006/relationships" xmlns:m="http://schemas.openxmlformats.org/officeDocument/2006/math" xmlns:v="urn:schemas-microsoft-com:vml" xmlns:wp14="http://schemas.microsoft.com/office/word/2010/wordprocessingDrawing" xmlns:wp="http://schemas.openxmlformats.org/drawingml/2006/wordprocessingDrawing" xmlns:w10="urn:schemas-microsoft-com:office:word" xmlns:w="http://schemas.openxmlformats.org/wordprocessingml/2006/main" xmlns:w14="http://schemas.microsoft.com/office/word/2010/wordml" xmlns:w15="http://schemas.microsoft.com/office/word/2012/wordml" xmlns:w16se="http://schemas.microsoft.com/office/word/2015/wordml/symex" xmlns:wpg="http://schemas.microsoft.com/office/word/2010/wordprocessingGroup" xmlns:wpi="http://schemas.microsoft.com/office/word/2010/wordprocessingInk" xmlns:wne="http://schemas.microsoft.com/office/word/2006/wordml" xmlns:wps="http://schemas.microsoft.com/office/word/2010/wordprocessingShape" mc:Ignorable="w14 w15 w16se wp14">
   <w:body>
-    <w:p>
-      <w:pPr>
-        <w:jc w:val="center"/>
-        <w:rPr>
-          <w:sz w:val="22"/>
-          <w:szCs w:val="24"/>
-        </w:rPr>
-      </w:pPr>
-      <w:r>
-        <w:rPr>
-          <w:sz w:val="22"/>
-          <w:szCs w:val="24"/>
-        </w:rPr>
-        <w:t>Computer Vision Assignment</w:t>
-      </w:r>
-    </w:p>
-    <w:p>
-      <w:r>
-        <w:rPr>
-          <w:rFonts w:hint="eastAsia"/>
-        </w:rPr>
-        <w:t>-</w:t>
-      </w:r>
-      <w:r>
-        <w:t xml:space="preserve"> Target: Simple Instance Face Detection</w:t>
-      </w:r>
-    </w:p>
-    <w:p>
-      <w:r>
-        <w:rPr>
-          <w:rFonts w:hint="eastAsia"/>
-        </w:rPr>
-        <w:t>-</w:t>
-      </w:r>
-      <w:r>
-        <w:t xml:space="preserve"> Description: Two images were given for your assignment. TestImage.jpg is the test image and </w:t>
-      </w:r>
-      <w:proofErr w:type="spellStart"/>
-      <w:r>
-        <w:t>FaceImage</w:t>
-      </w:r>
-      <w:proofErr w:type="spellEnd"/>
-      <w:r>
-        <w:t xml:space="preserve"> is the instance face image cropped from </w:t>
-      </w:r>
-      <w:proofErr w:type="spellStart"/>
-      <w:r>
-        <w:t>TestImage</w:t>
-      </w:r>
-      <w:proofErr w:type="spellEnd"/>
-      <w:r>
-        <w:t xml:space="preserve">. Now </w:t>
-      </w:r>
-      <w:proofErr w:type="spellStart"/>
-      <w:r>
-        <w:t>detectFace.m</w:t>
-      </w:r>
-      <w:proofErr w:type="spellEnd"/>
-      <w:r>
-        <w:t xml:space="preserve"> was made by “Cross-Correlation” but it does not make a good result. How to solve this problem and why it does not work correctly?</w:t>
-      </w:r>
-    </w:p>
-    <w:p>
-      <w:r>
-        <w:rPr>
-          <w:rFonts w:hint="eastAsia"/>
-        </w:rPr>
-        <w:t>-</w:t>
-      </w:r>
-      <w:r>
-        <w:t xml:space="preserve"> </w:t>
-      </w:r>
-      <w:r>
-        <w:rPr>
-          <w:u w:val="single"/>
-        </w:rPr>
-        <w:t>Due: 16/April 11:00 PM</w:t>
-      </w:r>
-    </w:p>
-    <w:p>
-      <w:r>
-        <w:rPr>
-          <w:rFonts w:hint="eastAsia"/>
-        </w:rPr>
-        <w:t>-</w:t>
-      </w:r>
-      <w:r>
-        <w:t xml:space="preserve"> Submit your code (</w:t>
-      </w:r>
-      <w:r>
-        <w:rPr>
-          <w:rFonts w:hint="eastAsia"/>
-        </w:rPr>
-        <w:t>I</w:t>
-      </w:r>
-      <w:r>
-        <w:t xml:space="preserve">D_Name.zip) and report (ID_Name.pdf) to Ajou BB </w:t>
-      </w:r>
-    </w:p>
-    <w:p>
-      <w:r>
-        <w:rPr>
-          <w:rFonts w:hint="eastAsia"/>
-        </w:rPr>
-        <w:t>-</w:t>
-      </w:r>
-      <w:r>
-        <w:t xml:space="preserve"> Korean students write the report in Korean only, and foreign students write it in English only. </w:t>
-      </w:r>
-    </w:p>
-    <w:p>
-      <w:r>
-        <w:rPr>
-          <w:rFonts w:hint="eastAsia"/>
-        </w:rPr>
-        <w:t>-</w:t>
-      </w:r>
-      <w:r>
-        <w:t xml:space="preserve"> Check the following report template</w:t>
-      </w:r>
-      <w:r>
-        <w:t xml:space="preserve"> and </w:t>
-      </w:r>
-      <w:r>
-        <w:rPr>
-          <w:u w:val="single"/>
-        </w:rPr>
-        <w:t xml:space="preserve">do not exceed </w:t>
-      </w:r>
-      <w:r>
-        <w:rPr>
-          <w:u w:val="single"/>
-        </w:rPr>
-        <w:t>3</w:t>
-      </w:r>
-      <w:r>
-        <w:rPr>
-          <w:u w:val="single"/>
-        </w:rPr>
-        <w:t xml:space="preserve"> pages</w:t>
-      </w:r>
-      <w:r>
-        <w:t xml:space="preserve"> in your re</w:t>
-      </w:r>
-      <w:r>
-        <w:t>port.</w:t>
-      </w:r>
-    </w:p>
-    <w:p>
-      <w:r>
-        <w:t>- “</w:t>
-      </w:r>
-      <w:proofErr w:type="spellStart"/>
-      <w:r>
-        <w:t>detectFace.m</w:t>
-      </w:r>
-      <w:proofErr w:type="spellEnd"/>
-      <w:r>
-        <w:t>” is the main function for this assignment</w:t>
-      </w:r>
-      <w:r>
-        <w:t>.</w:t>
-      </w:r>
-      <w:r>
-        <w:t xml:space="preserve"> </w:t>
-      </w:r>
-    </w:p>
-    <w:p/>
-    <w:p>
-      <w:pPr>
-        <w:jc w:val="center"/>
-      </w:pPr>
-      <w:r>
-        <w:rPr>
-          <w:rFonts w:hint="eastAsia"/>
-        </w:rPr>
-        <w:t>(</w:t>
-      </w:r>
-      <w:r>
-        <w:t xml:space="preserve">Remove the above description when submitting your report, </w:t>
-      </w:r>
-    </w:p>
-    <w:p>
-      <w:pPr>
-        <w:jc w:val="center"/>
-      </w:pPr>
-      <w:r>
-        <w:t xml:space="preserve">Report </w:t>
-      </w:r>
-      <w:r>
-        <w:rPr>
-          <w:rFonts w:hint="eastAsia"/>
-        </w:rPr>
-        <w:t>제출시 상단 설명 제거)</w:t>
-      </w:r>
-    </w:p>
-    <w:p>
-      <w:pPr>
-        <w:widowControl/>
-        <w:wordWrap/>
-        <w:autoSpaceDE/>
-        <w:autoSpaceDN/>
-      </w:pPr>
-      <w:r>
-        <w:br w:type="page"/>
-      </w:r>
-    </w:p>
     <w:p>
       <w:pPr>
         <w:widowControl/>
@@ -226,7 +19,6 @@
           <w:b/>
           <w:bCs/>
         </w:rPr>
-        <w:lastRenderedPageBreak/>
         <w:t xml:space="preserve">Simple Instance </w:t>
       </w:r>
       <w:r>
@@ -252,8 +44,8 @@
         <w:tblLook w:val="04A0" w:firstRow="1" w:lastRow="0" w:firstColumn="1" w:lastColumn="0" w:noHBand="0" w:noVBand="1"/>
       </w:tblPr>
       <w:tblGrid>
-        <w:gridCol w:w="4508"/>
-        <w:gridCol w:w="4508"/>
+        <w:gridCol w:w="4234"/>
+        <w:gridCol w:w="4782"/>
       </w:tblGrid>
       <w:tr>
         <w:tc>
@@ -282,6 +74,14 @@
               </w:rPr>
               <w:t xml:space="preserve">ame: </w:t>
             </w:r>
+            <w:r>
+              <w:rPr>
+                <w:rFonts w:hint="eastAsia"/>
+                <w:b/>
+                <w:bCs/>
+              </w:rPr>
+              <w:t>정의철</w:t>
+            </w:r>
           </w:p>
         </w:tc>
         <w:tc>
@@ -309,6 +109,13 @@
                 <w:bCs/>
               </w:rPr>
               <w:t>D:</w:t>
+            </w:r>
+            <w:r>
+              <w:rPr>
+                <w:b/>
+                <w:bCs/>
+              </w:rPr>
+              <w:t>201921166</w:t>
             </w:r>
           </w:p>
         </w:tc>
@@ -382,20 +189,30 @@
               <w:rPr>
                 <w:color w:val="BFBFBF" w:themeColor="background1" w:themeShade="BF"/>
               </w:rPr>
-              <w:t>(</w:t>
-            </w:r>
-            <w:r>
-              <w:rPr>
-                <w:rFonts w:hint="eastAsia"/>
-                <w:color w:val="BFBFBF" w:themeColor="background1" w:themeShade="BF"/>
-              </w:rPr>
-              <w:t>A</w:t>
-            </w:r>
-            <w:r>
-              <w:rPr>
-                <w:color w:val="BFBFBF" w:themeColor="background1" w:themeShade="BF"/>
-              </w:rPr>
-              <w:t>ttached your output image here)</w:t>
+              <w:pict w14:anchorId="649F47EE">
+                <v:shapetype id="_x0000_t75" coordsize="21600,21600" o:spt="75" o:preferrelative="t" path="m@4@5l@4@11@9@11@9@5xe" filled="f" stroked="f">
+                  <v:stroke joinstyle="miter"/>
+                  <v:formulas>
+                    <v:f eqn="if lineDrawn pixelLineWidth 0"/>
+                    <v:f eqn="sum @0 1 0"/>
+                    <v:f eqn="sum 0 0 @1"/>
+                    <v:f eqn="prod @2 1 2"/>
+                    <v:f eqn="prod @3 21600 pixelWidth"/>
+                    <v:f eqn="prod @3 21600 pixelHeight"/>
+                    <v:f eqn="sum @0 0 1"/>
+                    <v:f eqn="prod @6 1 2"/>
+                    <v:f eqn="prod @7 21600 pixelWidth"/>
+                    <v:f eqn="sum @8 21600 0"/>
+                    <v:f eqn="prod @7 21600 pixelHeight"/>
+                    <v:f eqn="sum @10 21600 0"/>
+                  </v:formulas>
+                  <v:path o:extrusionok="f" gradientshapeok="t" o:connecttype="rect"/>
+                  <o:lock v:ext="edit" aspectratio="t"/>
+                </v:shapetype>
+                <v:shape id="_x0000_i1025" type="#_x0000_t75" style="width:450.75pt;height:228.75pt">
+                  <v:imagedata r:id="rId4" o:title="output"/>
+                </v:shape>
+              </w:pict>
             </w:r>
           </w:p>
         </w:tc>
@@ -437,7 +254,289 @@
             <w:tcW w:w="9016" w:type="dxa"/>
             <w:gridSpan w:val="2"/>
           </w:tcPr>
-          <w:p/>
+          <w:p>
+            <w:r>
+              <w:rPr>
+                <w:rFonts w:hint="eastAsia"/>
+              </w:rPr>
+              <w:t>Cross-</w:t>
+            </w:r>
+            <w:r>
+              <w:t xml:space="preserve">correlation의 </w:t>
+            </w:r>
+            <w:r>
+              <w:rPr>
+                <w:rFonts w:hint="eastAsia"/>
+              </w:rPr>
+              <w:t>연산 결과</w:t>
+            </w:r>
+            <w:r>
+              <w:rPr>
+                <w:rFonts w:hint="eastAsia"/>
+              </w:rPr>
+              <w:t>는</w:t>
+            </w:r>
+            <w:r>
+              <w:rPr>
+                <w:rFonts w:hint="eastAsia"/>
+              </w:rPr>
+              <w:t xml:space="preserve"> </w:t>
+            </w:r>
+            <m:oMath>
+              <m:r>
+                <m:rPr>
+                  <m:sty m:val="p"/>
+                </m:rPr>
+                <w:rPr>
+                  <w:rFonts w:ascii="Cambria Math" w:hAnsi="Cambria Math"/>
+                </w:rPr>
+                <m:t>G=H⊗F</m:t>
+              </m:r>
+            </m:oMath>
+            <w:r>
+              <w:t xml:space="preserve"> </w:t>
+            </w:r>
+            <w:r>
+              <w:rPr>
+                <w:rFonts w:hint="eastAsia"/>
+              </w:rPr>
+              <w:t>이다.</w:t>
+            </w:r>
+            <w:r>
+              <w:t xml:space="preserve"> </w:t>
+            </w:r>
+            <w:r>
+              <w:rPr>
+                <w:rFonts w:hint="eastAsia"/>
+              </w:rPr>
+              <w:t xml:space="preserve">따라서 </w:t>
+            </w:r>
+            <m:oMath>
+              <m:r>
+                <m:rPr>
+                  <m:sty m:val="p"/>
+                </m:rPr>
+                <w:rPr>
+                  <w:rFonts w:ascii="Cambria Math" w:hAnsi="Cambria Math"/>
+                </w:rPr>
+                <m:t>G</m:t>
+              </m:r>
+              <m:d>
+                <m:dPr>
+                  <m:begChr m:val="["/>
+                  <m:endChr m:val="]"/>
+                  <m:ctrlPr>
+                    <w:rPr>
+                      <w:rFonts w:ascii="Cambria Math" w:hAnsi="Cambria Math"/>
+                    </w:rPr>
+                  </m:ctrlPr>
+                </m:dPr>
+                <m:e>
+                  <m:r>
+                    <m:rPr>
+                      <m:sty m:val="p"/>
+                    </m:rPr>
+                    <w:rPr>
+                      <w:rFonts w:ascii="Cambria Math" w:hAnsi="Cambria Math"/>
+                    </w:rPr>
+                    <m:t>i, j</m:t>
+                  </m:r>
+                </m:e>
+              </m:d>
+            </m:oMath>
+            <w:r>
+              <w:rPr>
+                <w:rFonts w:hint="eastAsia"/>
+              </w:rPr>
+              <w:t xml:space="preserve">의 값은 </w:t>
+            </w:r>
+            <m:oMath>
+              <m:r>
+                <m:rPr>
+                  <m:sty m:val="p"/>
+                </m:rPr>
+                <w:rPr>
+                  <w:rFonts w:ascii="Cambria Math" w:hAnsi="Cambria Math"/>
+                </w:rPr>
+                <m:t>[</m:t>
+              </m:r>
+              <m:r>
+                <w:rPr>
+                  <w:rFonts w:ascii="Cambria Math" w:hAnsi="Cambria Math"/>
+                </w:rPr>
+                <m:t>j-k≤x≤j+k],</m:t>
+              </m:r>
+            </m:oMath>
+          </w:p>
+          <w:p>
+            <m:oMath>
+              <m:r>
+                <w:rPr>
+                  <w:rFonts w:ascii="Cambria Math" w:hAnsi="Cambria Math"/>
+                </w:rPr>
+                <m:t xml:space="preserve"> [i-k≤y≤i+k]</m:t>
+              </m:r>
+            </m:oMath>
+            <w:r>
+              <w:rPr>
+                <w:rFonts w:hint="eastAsia"/>
+              </w:rPr>
+              <w:t xml:space="preserve">구간에서 </w:t>
+            </w:r>
+            <m:oMath>
+              <m:r>
+                <m:rPr>
+                  <m:sty m:val="p"/>
+                </m:rPr>
+                <w:rPr>
+                  <w:rFonts w:ascii="Cambria Math" w:hAnsi="Cambria Math"/>
+                </w:rPr>
+                <m:t>F</m:t>
+              </m:r>
+              <m:d>
+                <m:dPr>
+                  <m:begChr m:val="["/>
+                  <m:endChr m:val="]"/>
+                  <m:ctrlPr>
+                    <w:rPr>
+                      <w:rFonts w:ascii="Cambria Math" w:hAnsi="Cambria Math"/>
+                    </w:rPr>
+                  </m:ctrlPr>
+                </m:dPr>
+                <m:e>
+                  <m:r>
+                    <m:rPr>
+                      <m:sty m:val="p"/>
+                    </m:rPr>
+                    <w:rPr>
+                      <w:rFonts w:ascii="Cambria Math" w:hAnsi="Cambria Math"/>
+                    </w:rPr>
+                    <m:t>y</m:t>
+                  </m:r>
+                </m:e>
+              </m:d>
+              <m:d>
+                <m:dPr>
+                  <m:begChr m:val="["/>
+                  <m:endChr m:val="]"/>
+                  <m:ctrlPr>
+                    <w:rPr>
+                      <w:rFonts w:ascii="Cambria Math" w:hAnsi="Cambria Math"/>
+                    </w:rPr>
+                  </m:ctrlPr>
+                </m:dPr>
+                <m:e>
+                  <m:r>
+                    <m:rPr>
+                      <m:sty m:val="p"/>
+                    </m:rPr>
+                    <w:rPr>
+                      <w:rFonts w:ascii="Cambria Math" w:hAnsi="Cambria Math"/>
+                    </w:rPr>
+                    <m:t>x</m:t>
+                  </m:r>
+                </m:e>
+              </m:d>
+            </m:oMath>
+            <w:r>
+              <w:rPr>
+                <w:rFonts w:hint="eastAsia"/>
+              </w:rPr>
+              <w:t>의 원소가 최댓값(</w:t>
+            </w:r>
+            <w:r>
+              <w:t xml:space="preserve">255 </w:t>
+            </w:r>
+            <w:r>
+              <w:rPr>
+                <w:rFonts w:hint="eastAsia"/>
+              </w:rPr>
+              <w:t xml:space="preserve">또는 </w:t>
+            </w:r>
+            <w:r>
+              <w:t>1)</w:t>
+            </w:r>
+            <w:r>
+              <w:rPr>
+                <w:rFonts w:hint="eastAsia"/>
+              </w:rPr>
+              <w:t>에 근접</w:t>
+            </w:r>
+            <w:r>
+              <w:rPr>
+                <w:rFonts w:hint="eastAsia"/>
+              </w:rPr>
+              <w:t xml:space="preserve"> </w:t>
+            </w:r>
+            <w:r>
+              <w:rPr>
+                <w:rFonts w:hint="eastAsia"/>
+              </w:rPr>
+              <w:t>하다면 큰 값을 가질 수 밖에 없다.</w:t>
+            </w:r>
+            <w:r>
+              <w:t xml:space="preserve"> </w:t>
+            </w:r>
+            <w:r>
+              <w:rPr>
+                <w:rFonts w:hint="eastAsia"/>
+              </w:rPr>
+              <w:t>따라서 이번 과제에서</w:t>
+            </w:r>
+            <w:r>
+              <w:rPr>
+                <w:rFonts w:hint="eastAsia"/>
+              </w:rPr>
+              <w:t xml:space="preserve"> </w:t>
+            </w:r>
+            <w:r>
+              <w:t>H</w:t>
+            </w:r>
+            <w:bookmarkStart w:id="0" w:name="_GoBack"/>
+            <w:bookmarkEnd w:id="0"/>
+            <w:r>
+              <w:rPr>
+                <w:rFonts w:hint="eastAsia"/>
+              </w:rPr>
+              <w:t xml:space="preserve">는 </w:t>
+            </w:r>
+            <w:r>
+              <w:rPr>
+                <w:rFonts w:hint="eastAsia"/>
+              </w:rPr>
+              <w:t>얼굴 이미지이고,</w:t>
+            </w:r>
+            <w:r>
+              <w:t xml:space="preserve"> F</w:t>
+            </w:r>
+            <w:r>
+              <w:rPr>
+                <w:rFonts w:hint="eastAsia"/>
+              </w:rPr>
+              <w:t>는 단체 이미지라고 생각한다면,</w:t>
+            </w:r>
+            <w:r>
+              <w:t xml:space="preserve"> </w:t>
+            </w:r>
+            <w:r>
+              <w:rPr>
+                <w:rFonts w:hint="eastAsia"/>
+              </w:rPr>
+              <w:t>가운데 여자의 흰 셔츠 어깨 부분</w:t>
+            </w:r>
+            <w:r>
+              <w:rPr>
+                <w:rFonts w:hint="eastAsia"/>
+              </w:rPr>
+              <w:t xml:space="preserve">이 전체 이미지에서 </w:t>
+            </w:r>
+            <w:r>
+              <w:rPr>
+                <w:rFonts w:hint="eastAsia"/>
+              </w:rPr>
+              <w:t>최댓값에 근접하기 때문에 해당 영역을 얼굴로 인식했다고 볼 수 있다.</w:t>
+            </w:r>
+          </w:p>
         </w:tc>
       </w:tr>
       <w:tr>
@@ -522,16 +621,378 @@
             <w:tcW w:w="9016" w:type="dxa"/>
             <w:gridSpan w:val="2"/>
           </w:tcPr>
+          <w:p>
+            <w:pPr>
+              <w:rPr>
+                <w:rFonts w:hint="eastAsia"/>
+              </w:rPr>
+            </w:pPr>
+            <w:r>
+              <w:rPr>
+                <w:rFonts w:hint="eastAsia"/>
+              </w:rPr>
+              <w:lastRenderedPageBreak/>
+              <w:t>Cross-correlation과는 다르게 ED를 사용하면 비슷할수록 값이 작아진다.</w:t>
+            </w:r>
+            <w:r>
+              <w:t xml:space="preserve"> </w:t>
+            </w:r>
+            <w:r>
+              <w:rPr>
+                <w:rFonts w:hint="eastAsia"/>
+              </w:rPr>
+              <w:t xml:space="preserve">따라서 </w:t>
+            </w:r>
+          </w:p>
+          <w:p>
+            <w:pPr>
+              <w:wordWrap/>
+              <w:adjustRightInd w:val="0"/>
+              <w:jc w:val="left"/>
+              <w:rPr>
+                <w:rFonts w:ascii="Courier New" w:hAnsi="Courier New" w:cs="Courier New"/>
+                <w:kern w:val="0"/>
+                <w:sz w:val="24"/>
+                <w:szCs w:val="24"/>
+              </w:rPr>
+            </w:pPr>
+            <w:r>
+              <w:rPr>
+                <w:rFonts w:ascii="Courier New" w:hAnsi="Courier New" w:cs="Courier New"/>
+                <w:color w:val="000000"/>
+                <w:kern w:val="0"/>
+                <w:szCs w:val="20"/>
+              </w:rPr>
+              <w:t>[</w:t>
+            </w:r>
+            <w:proofErr w:type="spellStart"/>
+            <w:proofErr w:type="gramStart"/>
+            <w:r>
+              <w:rPr>
+                <w:rFonts w:ascii="Courier New" w:hAnsi="Courier New" w:cs="Courier New"/>
+                <w:color w:val="000000"/>
+                <w:kern w:val="0"/>
+                <w:szCs w:val="20"/>
+              </w:rPr>
+              <w:t>y,x</w:t>
+            </w:r>
+            <w:proofErr w:type="spellEnd"/>
+            <w:proofErr w:type="gramEnd"/>
+            <w:r>
+              <w:rPr>
+                <w:rFonts w:ascii="Courier New" w:hAnsi="Courier New" w:cs="Courier New"/>
+                <w:color w:val="000000"/>
+                <w:kern w:val="0"/>
+                <w:szCs w:val="20"/>
+              </w:rPr>
+              <w:t>]=find(ret&lt;threshold);</w:t>
+            </w:r>
+          </w:p>
+          <w:p>
+            <w:pPr>
+              <w:rPr>
+                <w:rFonts w:hint="eastAsia"/>
+              </w:rPr>
+            </w:pPr>
+            <w:r>
+              <w:rPr>
+                <w:rFonts w:hint="eastAsia"/>
+              </w:rPr>
+              <w:t xml:space="preserve">위 </w:t>
+            </w:r>
+            <w:r>
+              <w:rPr>
+                <w:rFonts w:hint="eastAsia"/>
+              </w:rPr>
+              <w:t xml:space="preserve">코드의 비교 연산을 </w:t>
+            </w:r>
+            <w:r>
+              <w:t>‘0 &lt; ret &amp; ret &lt; threshold’</w:t>
+            </w:r>
+            <w:r>
+              <w:rPr>
+                <w:rFonts w:hint="eastAsia"/>
+              </w:rPr>
+              <w:t xml:space="preserve">와 같이 </w:t>
+            </w:r>
+            <w:r>
+              <w:rPr>
+                <w:rFonts w:hint="eastAsia"/>
+              </w:rPr>
+              <w:t>바꿔</w:t>
+            </w:r>
+            <w:r>
+              <w:rPr>
+                <w:rFonts w:hint="eastAsia"/>
+              </w:rPr>
+              <w:t xml:space="preserve"> 주어야 할 것이다</w:t>
+            </w:r>
+            <w:r>
+              <w:rPr>
+                <w:rFonts w:hint="eastAsia"/>
+              </w:rPr>
+              <w:t>.</w:t>
+            </w:r>
+          </w:p>
+          <w:p>
+            <w:pPr>
+              <w:rPr>
+                <w:rFonts w:hint="eastAsia"/>
+              </w:rPr>
+            </w:pPr>
+            <w:proofErr w:type="spellStart"/>
+            <w:r>
+              <w:rPr>
+                <w:rFonts w:hint="eastAsia"/>
+              </w:rPr>
+              <w:t>EuclideanDistance</w:t>
+            </w:r>
+            <w:proofErr w:type="spellEnd"/>
+            <w:r>
+              <w:rPr>
+                <w:rFonts w:hint="eastAsia"/>
+              </w:rPr>
+              <w:t xml:space="preserve"> 함수는 </w:t>
+            </w:r>
+            <m:oMath>
+              <m:rad>
+                <m:radPr>
+                  <m:degHide m:val="1"/>
+                  <m:ctrlPr>
+                    <w:rPr>
+                      <w:rFonts w:ascii="Cambria Math" w:hAnsi="Cambria Math"/>
+                    </w:rPr>
+                  </m:ctrlPr>
+                </m:radPr>
+                <m:deg/>
+                <m:e>
+                  <m:nary>
+                    <m:naryPr>
+                      <m:chr m:val="∑"/>
+                      <m:limLoc m:val="undOvr"/>
+                      <m:ctrlPr>
+                        <w:rPr>
+                          <w:rFonts w:ascii="Cambria Math" w:hAnsi="Cambria Math"/>
+                        </w:rPr>
+                      </m:ctrlPr>
+                    </m:naryPr>
+                    <m:sub>
+                      <m:r>
+                        <w:rPr>
+                          <w:rFonts w:ascii="Cambria Math" w:hAnsi="Cambria Math"/>
+                        </w:rPr>
+                        <m:t>i=1</m:t>
+                      </m:r>
+                    </m:sub>
+                    <m:sup>
+                      <m:r>
+                        <w:rPr>
+                          <w:rFonts w:ascii="Cambria Math" w:hAnsi="Cambria Math"/>
+                        </w:rPr>
+                        <m:t>k</m:t>
+                      </m:r>
+                    </m:sup>
+                    <m:e>
+                      <m:nary>
+                        <m:naryPr>
+                          <m:chr m:val="∑"/>
+                          <m:limLoc m:val="undOvr"/>
+                          <m:ctrlPr>
+                            <w:rPr>
+                              <w:rFonts w:ascii="Cambria Math" w:hAnsi="Cambria Math"/>
+                              <w:i/>
+                            </w:rPr>
+                          </m:ctrlPr>
+                        </m:naryPr>
+                        <m:sub>
+                          <m:r>
+                            <w:rPr>
+                              <w:rFonts w:ascii="Cambria Math" w:hAnsi="Cambria Math"/>
+                            </w:rPr>
+                            <m:t>j=1</m:t>
+                          </m:r>
+                        </m:sub>
+                        <m:sup>
+                          <m:r>
+                            <w:rPr>
+                              <w:rFonts w:ascii="Cambria Math" w:hAnsi="Cambria Math"/>
+                            </w:rPr>
+                            <m:t>k</m:t>
+                          </m:r>
+                        </m:sup>
+                        <m:e>
+                          <m:sSup>
+                            <m:sSupPr>
+                              <m:ctrlPr>
+                                <w:rPr>
+                                  <w:rFonts w:ascii="Cambria Math" w:hAnsi="Cambria Math"/>
+                                  <w:i/>
+                                </w:rPr>
+                              </m:ctrlPr>
+                            </m:sSupPr>
+                            <m:e>
+                              <m:d>
+                                <m:dPr>
+                                  <m:begChr m:val="["/>
+                                  <m:endChr m:val="]"/>
+                                  <m:ctrlPr>
+                                    <w:rPr>
+                                      <w:rFonts w:ascii="Cambria Math" w:hAnsi="Cambria Math"/>
+                                      <w:i/>
+                                    </w:rPr>
+                                  </m:ctrlPr>
+                                </m:dPr>
+                                <m:e>
+                                  <m:r>
+                                    <w:rPr>
+                                      <w:rFonts w:ascii="Cambria Math" w:hAnsi="Cambria Math"/>
+                                    </w:rPr>
+                                    <m:t>H</m:t>
+                                  </m:r>
+                                  <m:d>
+                                    <m:dPr>
+                                      <m:ctrlPr>
+                                        <w:rPr>
+                                          <w:rFonts w:ascii="Cambria Math" w:hAnsi="Cambria Math"/>
+                                          <w:i/>
+                                        </w:rPr>
+                                      </m:ctrlPr>
+                                    </m:dPr>
+                                    <m:e>
+                                      <m:r>
+                                        <w:rPr>
+                                          <w:rFonts w:ascii="Cambria Math" w:hAnsi="Cambria Math"/>
+                                        </w:rPr>
+                                        <m:t>i, j</m:t>
+                                      </m:r>
+                                    </m:e>
+                                  </m:d>
+                                  <m:r>
+                                    <w:rPr>
+                                      <w:rFonts w:ascii="Cambria Math" w:hAnsi="Cambria Math"/>
+                                    </w:rPr>
+                                    <m:t>-F</m:t>
+                                  </m:r>
+                                  <m:d>
+                                    <m:dPr>
+                                      <m:ctrlPr>
+                                        <w:rPr>
+                                          <w:rFonts w:ascii="Cambria Math" w:hAnsi="Cambria Math"/>
+                                          <w:i/>
+                                        </w:rPr>
+                                      </m:ctrlPr>
+                                    </m:dPr>
+                                    <m:e>
+                                      <m:r>
+                                        <w:rPr>
+                                          <w:rFonts w:ascii="Cambria Math" w:hAnsi="Cambria Math"/>
+                                        </w:rPr>
+                                        <m:t>y+i,x+j</m:t>
+                                      </m:r>
+                                    </m:e>
+                                  </m:d>
+                                </m:e>
+                              </m:d>
+                            </m:e>
+                            <m:sup>
+                              <m:r>
+                                <w:rPr>
+                                  <w:rFonts w:ascii="Cambria Math" w:hAnsi="Cambria Math"/>
+                                </w:rPr>
+                                <m:t>2</m:t>
+                              </m:r>
+                            </m:sup>
+                          </m:sSup>
+                        </m:e>
+                      </m:nary>
+                    </m:e>
+                  </m:nary>
+                </m:e>
+              </m:rad>
+            </m:oMath>
+            <w:r>
+              <w:rPr>
+                <w:rFonts w:hint="eastAsia"/>
+              </w:rPr>
+              <w:t xml:space="preserve"> 식을 유도하여 </w:t>
+            </w:r>
+            <w:r>
+              <w:rPr>
+                <w:rFonts w:hint="eastAsia"/>
+              </w:rPr>
+              <w:t>코드를 완성하였다.</w:t>
+            </w:r>
+            <w:r>
+              <w:t xml:space="preserve"> ED</w:t>
+            </w:r>
+            <w:r>
+              <w:rPr>
+                <w:rFonts w:hint="eastAsia"/>
+              </w:rPr>
+              <w:t xml:space="preserve">는 </w:t>
+            </w:r>
+            <w:r>
+              <w:t>Cross-Correlation</w:t>
+            </w:r>
+            <w:r>
+              <w:rPr>
+                <w:rFonts w:hint="eastAsia"/>
+              </w:rPr>
+              <w:t>과는 다르게,</w:t>
+            </w:r>
+            <w:r>
+              <w:t xml:space="preserve"> </w:t>
+            </w:r>
+            <w:r>
+              <w:rPr>
+                <w:rFonts w:hint="eastAsia"/>
+              </w:rPr>
+              <w:t>거리를 측정할 수 있다.</w:t>
+            </w:r>
+            <w:r>
+              <w:t xml:space="preserve"> </w:t>
+            </w:r>
+            <w:r>
+              <w:rPr>
+                <w:rFonts w:hint="eastAsia"/>
+              </w:rPr>
+              <w:t>따라서 F</w:t>
+            </w:r>
+            <w:r>
+              <w:t xml:space="preserve"> </w:t>
+            </w:r>
+            <w:r>
+              <w:rPr>
+                <w:rFonts w:hint="eastAsia"/>
+              </w:rPr>
+              <w:t xml:space="preserve">이미지의 영역 대부분이 최댓값에 가깝더라도, </w:t>
+            </w:r>
+            <w:r>
+              <w:t xml:space="preserve">Cross-Correlation </w:t>
+            </w:r>
+            <w:r>
+              <w:rPr>
+                <w:rFonts w:hint="eastAsia"/>
+              </w:rPr>
+              <w:t>보다 더 좋은 성능을 보여줄 것이라고 생각한다.</w:t>
+            </w:r>
+          </w:p>
           <w:p/>
+          <w:p>
+            <w:pPr>
+              <w:rPr>
+                <w:rFonts w:hint="eastAsia"/>
+              </w:rPr>
+            </w:pPr>
+          </w:p>
           <w:p/>
-          <w:p/>
-          <w:p/>
-          <w:p/>
-          <w:p/>
-          <w:p/>
-          <w:p/>
-          <w:p/>
-          <w:p/>
+          <w:p>
+            <w:pPr>
+              <w:rPr>
+                <w:rFonts w:hint="eastAsia"/>
+              </w:rPr>
+            </w:pPr>
+          </w:p>
         </w:tc>
       </w:tr>
       <w:tr>
@@ -545,7 +1006,6 @@
               <w:rPr>
                 <w:rFonts w:hint="eastAsia"/>
               </w:rPr>
-              <w:lastRenderedPageBreak/>
               <w:t>[</w:t>
             </w:r>
             <w:r>
@@ -575,7 +1035,347 @@
             <w:tcW w:w="9016" w:type="dxa"/>
             <w:gridSpan w:val="2"/>
           </w:tcPr>
-          <w:p/>
+          <w:p>
+            <w:r>
+              <w:rPr>
+                <w:rFonts w:hint="eastAsia"/>
+              </w:rPr>
+              <w:t>Cross-Correlation을 통해 계산할 경우,</w:t>
+            </w:r>
+            <w:r>
+              <w:t xml:space="preserve"> </w:t>
+            </w:r>
+            <w:r>
+              <w:rPr>
+                <w:rFonts w:hint="eastAsia"/>
+              </w:rPr>
+              <w:t xml:space="preserve">얼굴 감지의 조건이 </w:t>
+            </w:r>
+            <w:r>
+              <w:t>‘threshold&lt;ret’</w:t>
+            </w:r>
+            <w:r>
+              <w:rPr>
+                <w:rFonts w:hint="eastAsia"/>
+              </w:rPr>
+              <w:t xml:space="preserve">이지만 </w:t>
+            </w:r>
+            <w:r>
+              <w:t>ED</w:t>
+            </w:r>
+            <w:r>
+              <w:rPr>
+                <w:rFonts w:hint="eastAsia"/>
+              </w:rPr>
+              <w:t>의 경우</w:t>
+            </w:r>
+            <w:r>
+              <w:rPr>
+                <w:rFonts w:hint="eastAsia"/>
+              </w:rPr>
+              <w:t xml:space="preserve">에는 그의 </w:t>
+            </w:r>
+            <w:r>
+              <w:rPr>
+                <w:rFonts w:hint="eastAsia"/>
+              </w:rPr>
+              <w:t>반대이다.</w:t>
+            </w:r>
+            <w:r>
+              <w:t xml:space="preserve"> </w:t>
+            </w:r>
+            <w:r>
+              <w:rPr>
+                <w:rFonts w:hint="eastAsia"/>
+              </w:rPr>
+              <w:t>따라서</w:t>
+            </w:r>
+            <w:r>
+              <w:t xml:space="preserve"> </w:t>
+            </w:r>
+            <w:r>
+              <w:rPr>
+                <w:rFonts w:hint="eastAsia"/>
+              </w:rPr>
+              <w:t xml:space="preserve">얼굴에 해당하는 부분의 조건을 </w:t>
+            </w:r>
+            <w:r>
+              <w:t>‘0 &lt; ret &amp; ret &lt; threshold’</w:t>
+            </w:r>
+            <w:r>
+              <w:rPr>
+                <w:rFonts w:hint="eastAsia"/>
+              </w:rPr>
+              <w:t xml:space="preserve"> 라고 했을 때,</w:t>
+            </w:r>
+            <w:r>
+              <w:t xml:space="preserve"> T</w:t>
+            </w:r>
+            <w:r>
+              <w:rPr>
+                <w:rFonts w:hint="eastAsia"/>
+              </w:rPr>
+              <w:t xml:space="preserve">hreshold가 </w:t>
+            </w:r>
+            <w:r>
+              <w:t>10</w:t>
+            </w:r>
+            <w:r>
+              <w:rPr>
+                <w:rFonts w:hint="eastAsia"/>
+              </w:rPr>
+              <w:t xml:space="preserve">으로 주어지면 </w:t>
+            </w:r>
+            <w:r>
+              <w:t>H</w:t>
+            </w:r>
+            <w:r>
+              <w:rPr>
+                <w:rFonts w:hint="eastAsia"/>
+              </w:rPr>
+              <w:t xml:space="preserve">에 해당하는 </w:t>
+            </w:r>
+            <w:r>
+              <w:rPr>
+                <w:rFonts w:hint="eastAsia"/>
+              </w:rPr>
+              <w:t xml:space="preserve">submatrix </w:t>
+            </w:r>
+            <w:r>
+              <w:rPr>
+                <w:rFonts w:hint="eastAsia"/>
+              </w:rPr>
+              <w:t>부분은 잘 찾아낸다.</w:t>
+            </w:r>
+            <w:r>
+              <w:t xml:space="preserve"> </w:t>
+            </w:r>
+            <w:r>
+              <w:rPr>
+                <w:rFonts w:hint="eastAsia"/>
+              </w:rPr>
+              <w:t xml:space="preserve">하지만 </w:t>
+            </w:r>
+            <w:r>
+              <w:t>Threshold</w:t>
+            </w:r>
+            <w:r>
+              <w:rPr>
+                <w:rFonts w:hint="eastAsia"/>
+              </w:rPr>
+              <w:t xml:space="preserve">가 </w:t>
+            </w:r>
+            <w:r>
+              <w:t>13</w:t>
+            </w:r>
+            <w:r>
+              <w:rPr>
+                <w:rFonts w:hint="eastAsia"/>
+              </w:rPr>
+              <w:t>일 경우, 왼쪽 여자의 쇄골 부분도 얼굴로 감지 된다.</w:t>
+            </w:r>
+            <w:r>
+              <w:t xml:space="preserve"> 15</w:t>
+            </w:r>
+            <w:r>
+              <w:rPr>
+                <w:rFonts w:hint="eastAsia"/>
+              </w:rPr>
+              <w:t>이상으로 주어질 경우에는 왼쪽 여자의 얼굴도 감지되지만,</w:t>
+            </w:r>
+            <w:r>
+              <w:t xml:space="preserve"> </w:t>
+            </w:r>
+            <w:r>
+              <w:rPr>
+                <w:rFonts w:hint="eastAsia"/>
+              </w:rPr>
+              <w:t>쇄골 주변부도 감지되는 단점이 있다.</w:t>
+            </w:r>
+            <w:r>
+              <w:t xml:space="preserve"> </w:t>
+            </w:r>
+            <w:r>
+              <w:rPr>
+                <w:rFonts w:hint="eastAsia"/>
+              </w:rPr>
+              <w:t>그 이상의 값이 주어질 경우,</w:t>
+            </w:r>
+            <w:r>
+              <w:t xml:space="preserve"> </w:t>
+            </w:r>
+            <w:r>
+              <w:rPr>
+                <w:rFonts w:hint="eastAsia"/>
+              </w:rPr>
+              <w:t>다른 얼굴도 찾아내지만 얼굴이 아닌 부분도 다수 검출된다.</w:t>
+            </w:r>
+            <w:r>
+              <w:t xml:space="preserve"> </w:t>
+            </w:r>
+            <w:r>
+              <w:rPr>
+                <w:rFonts w:hint="eastAsia"/>
+              </w:rPr>
+              <w:t xml:space="preserve">얼굴이 아닌 부분의 </w:t>
+            </w:r>
+            <w:r>
+              <w:t xml:space="preserve">ED </w:t>
+            </w:r>
+            <w:r>
+              <w:rPr>
+                <w:rFonts w:hint="eastAsia"/>
+              </w:rPr>
+              <w:t xml:space="preserve">값이 </w:t>
+            </w:r>
+            <w:r>
+              <w:t>12</w:t>
+            </w:r>
+            <w:r>
+              <w:rPr>
+                <w:rFonts w:hint="eastAsia"/>
+              </w:rPr>
+              <w:t xml:space="preserve">이상의 실수로 계산되기 때문에 </w:t>
+            </w:r>
+            <w:r>
+              <w:t>threshold</w:t>
+            </w:r>
+            <w:r>
+              <w:rPr>
+                <w:rFonts w:hint="eastAsia"/>
+              </w:rPr>
+              <w:t xml:space="preserve">로 </w:t>
+            </w:r>
+            <w:r>
+              <w:t>upper bound, lower bound</w:t>
+            </w:r>
+            <w:r>
+              <w:rPr>
+                <w:rFonts w:hint="eastAsia"/>
+              </w:rPr>
+              <w:t>를 지정하여도 얼굴만 검출되도록 할 수는 없는 것 같다.</w:t>
+            </w:r>
+            <w:r>
+              <w:t xml:space="preserve"> Threshold</w:t>
+            </w:r>
+            <w:r>
+              <w:rPr>
+                <w:rFonts w:hint="eastAsia"/>
+              </w:rPr>
+              <w:t xml:space="preserve">를 </w:t>
+            </w:r>
+            <w:r>
+              <w:t>18</w:t>
+            </w:r>
+            <w:r>
+              <w:rPr>
+                <w:rFonts w:hint="eastAsia"/>
+              </w:rPr>
+              <w:t>로 고정하고,</w:t>
+            </w:r>
+            <w:r>
+              <w:t xml:space="preserve"> </w:t>
+            </w:r>
+            <w:proofErr w:type="spellStart"/>
+            <w:r>
+              <w:t>nms</w:t>
+            </w:r>
+            <w:proofErr w:type="spellEnd"/>
+            <w:r>
+              <w:rPr>
+                <w:rFonts w:hint="eastAsia"/>
+              </w:rPr>
+              <w:t xml:space="preserve">함수에 주어지는 실수 </w:t>
+            </w:r>
+            <w:r>
+              <w:t>parameter</w:t>
+            </w:r>
+            <w:r>
+              <w:rPr>
+                <w:rFonts w:hint="eastAsia"/>
+              </w:rPr>
+              <w:t xml:space="preserve">를 </w:t>
+            </w:r>
+            <w:r>
+              <w:t>0.05</w:t>
+            </w:r>
+            <w:r>
+              <w:rPr>
+                <w:rFonts w:hint="eastAsia"/>
+              </w:rPr>
+              <w:t>정도로 계산하면 그나마 나은 퍼포먼스를 보여준다.</w:t>
+            </w:r>
+          </w:p>
+          <w:p>
+            <w:pPr>
+              <w:rPr>
+                <w:rFonts w:hint="eastAsia"/>
+              </w:rPr>
+            </w:pPr>
+          </w:p>
+          <w:p>
+            <w:pPr>
+              <w:rPr>
+                <w:rFonts w:hint="eastAsia"/>
+              </w:rPr>
+            </w:pPr>
+            <w:r>
+              <w:rPr>
+                <w:rFonts w:hint="eastAsia"/>
+              </w:rPr>
+              <w:t xml:space="preserve">따라서 </w:t>
+            </w:r>
+            <w:r>
+              <w:t>Threshold</w:t>
+            </w:r>
+            <w:r>
+              <w:rPr>
+                <w:rFonts w:hint="eastAsia"/>
+              </w:rPr>
+              <w:t xml:space="preserve">가 높을수록 </w:t>
+            </w:r>
+            <w:r>
+              <w:t>face detection</w:t>
+            </w:r>
+            <w:r>
+              <w:rPr>
+                <w:rFonts w:hint="eastAsia"/>
+              </w:rPr>
+              <w:t xml:space="preserve">에 대한 </w:t>
+            </w:r>
+            <w:proofErr w:type="spellStart"/>
+            <w:r>
+              <w:rPr>
+                <w:rFonts w:hint="eastAsia"/>
+              </w:rPr>
+              <w:t>허용도가</w:t>
+            </w:r>
+            <w:proofErr w:type="spellEnd"/>
+            <w:r>
+              <w:rPr>
+                <w:rFonts w:hint="eastAsia"/>
+              </w:rPr>
+              <w:t xml:space="preserve"> 높아져,</w:t>
+            </w:r>
+            <w:r>
+              <w:t xml:space="preserve"> </w:t>
+            </w:r>
+            <w:r>
+              <w:rPr>
+                <w:rFonts w:hint="eastAsia"/>
+              </w:rPr>
+              <w:t xml:space="preserve">얼굴이 아닌 부분도 얼굴로 감지하기 때문에 적절한 </w:t>
+            </w:r>
+            <w:r>
+              <w:t>threshold</w:t>
+            </w:r>
+            <w:r>
+              <w:rPr>
+                <w:rFonts w:hint="eastAsia"/>
+              </w:rPr>
+              <w:t>를 찾는 것이 성능을 높이는 방법일 것이다.</w:t>
+            </w:r>
+          </w:p>
         </w:tc>
       </w:tr>
       <w:tr>
@@ -624,7 +1424,274 @@
             <w:tcW w:w="9016" w:type="dxa"/>
             <w:gridSpan w:val="2"/>
           </w:tcPr>
+          <w:p>
+            <w:r>
+              <w:rPr>
+                <w:rFonts w:hint="eastAsia"/>
+              </w:rPr>
+              <w:lastRenderedPageBreak/>
+              <w:t>해당 과제에 주어진 코드에서,</w:t>
+            </w:r>
+            <w:r>
+              <w:t xml:space="preserve"> </w:t>
+            </w:r>
+            <w:r>
+              <w:rPr>
+                <w:rFonts w:hint="eastAsia"/>
+              </w:rPr>
+              <w:t xml:space="preserve">얼굴 검출을 위해 </w:t>
+            </w:r>
+            <w:r>
+              <w:t>Cross-Correlation</w:t>
+            </w:r>
+            <w:r>
+              <w:rPr>
+                <w:rFonts w:hint="eastAsia"/>
+              </w:rPr>
+              <w:t xml:space="preserve">이나 </w:t>
+            </w:r>
+            <w:r>
+              <w:t>ED</w:t>
+            </w:r>
+            <w:r>
+              <w:rPr>
+                <w:rFonts w:hint="eastAsia"/>
+              </w:rPr>
+              <w:t xml:space="preserve">를 통해 </w:t>
+            </w:r>
+            <w:r>
+              <w:t xml:space="preserve">ret </w:t>
+            </w:r>
+            <w:r>
+              <w:rPr>
+                <w:rFonts w:hint="eastAsia"/>
+              </w:rPr>
+              <w:t>행렬을 계산한다.</w:t>
+            </w:r>
+            <w:r>
+              <w:t xml:space="preserve"> ret</w:t>
+            </w:r>
+            <w:r>
+              <w:rPr>
+                <w:rFonts w:hint="eastAsia"/>
+              </w:rPr>
+              <w:t>행렬은 특정 부분이 얼굴일 가능성 또는 거리 정보를 담고 있는데,</w:t>
+            </w:r>
+            <w:r>
+              <w:t xml:space="preserve"> </w:t>
+            </w:r>
+            <w:r>
+              <w:rPr>
+                <w:rFonts w:hint="eastAsia"/>
+              </w:rPr>
+              <w:t>필연적으로 얼굴 주위에 많은 후보 값들이 생기게 된다.</w:t>
+            </w:r>
+            <w:r>
+              <w:t xml:space="preserve"> </w:t>
+            </w:r>
+            <w:r>
+              <w:rPr>
+                <w:rFonts w:hint="eastAsia"/>
+              </w:rPr>
+              <w:t xml:space="preserve">그럴 경우 얼굴 주위에 여러 </w:t>
+            </w:r>
+            <w:r>
+              <w:t>bounding box</w:t>
+            </w:r>
+            <w:r>
+              <w:rPr>
+                <w:rFonts w:hint="eastAsia"/>
+              </w:rPr>
+              <w:t>가 생겨서 제대로 된 성능을 내지 못한다.</w:t>
+            </w:r>
+            <w:r>
+              <w:t xml:space="preserve"> </w:t>
+            </w:r>
+            <w:r>
+              <w:rPr>
+                <w:rFonts w:hint="eastAsia"/>
+              </w:rPr>
+              <w:t xml:space="preserve">따라서 얼굴 주위의 여러 후보군 들 중 하나만 남기고 나머지는 </w:t>
+            </w:r>
+            <w:proofErr w:type="spellStart"/>
+            <w:r>
+              <w:rPr>
+                <w:rFonts w:hint="eastAsia"/>
+              </w:rPr>
+              <w:t>드랍하기</w:t>
+            </w:r>
+            <w:proofErr w:type="spellEnd"/>
+            <w:r>
+              <w:rPr>
+                <w:rFonts w:hint="eastAsia"/>
+              </w:rPr>
+              <w:t xml:space="preserve"> 위해서 </w:t>
+            </w:r>
+            <w:r>
+              <w:t>NMS</w:t>
+            </w:r>
+            <w:r>
+              <w:rPr>
+                <w:rFonts w:hint="eastAsia"/>
+              </w:rPr>
+              <w:t>를 사용한다.</w:t>
+            </w:r>
+          </w:p>
+          <w:p>
+            <w:r>
+              <w:rPr>
+                <w:rFonts w:hint="eastAsia"/>
+              </w:rPr>
+              <w:t xml:space="preserve">NMS는 여러 후보군 들 중에서 가장 높은 가능성(또는 </w:t>
+            </w:r>
+            <w:r>
+              <w:t>confidence)</w:t>
+            </w:r>
+            <w:r>
+              <w:rPr>
+                <w:rFonts w:hint="eastAsia"/>
+              </w:rPr>
+              <w:t>를 가진 후보를 선택하여,</w:t>
+            </w:r>
+            <w:r>
+              <w:t xml:space="preserve"> </w:t>
+            </w:r>
+            <w:r>
+              <w:rPr>
+                <w:rFonts w:hint="eastAsia"/>
+              </w:rPr>
+              <w:t>이를 모든 후보군 들과 비교하는 과정을 거친다.</w:t>
+            </w:r>
+            <w:r>
+              <w:t xml:space="preserve"> </w:t>
+            </w:r>
+            <w:r>
+              <w:rPr>
+                <w:rFonts w:hint="eastAsia"/>
+              </w:rPr>
+              <w:t>이 때,</w:t>
+            </w:r>
+            <w:r>
+              <w:t xml:space="preserve"> </w:t>
+            </w:r>
+            <w:r>
+              <w:rPr>
+                <w:rFonts w:hint="eastAsia"/>
+              </w:rPr>
+              <w:t>가장 높은 가능성을 가진 후보와 영역(</w:t>
+            </w:r>
+            <w:r>
+              <w:t>area)</w:t>
+            </w:r>
+            <w:r>
+              <w:rPr>
+                <w:rFonts w:hint="eastAsia"/>
+              </w:rPr>
+              <w:t xml:space="preserve">이 겹치는 정도 </w:t>
+            </w:r>
+            <w:r>
+              <w:t>(</w:t>
+            </w:r>
+            <w:r>
+              <w:t xml:space="preserve">overlap </w:t>
+            </w:r>
+            <w:r>
+              <w:rPr>
+                <w:rFonts w:hint="eastAsia"/>
+              </w:rPr>
+              <w:t>변수</w:t>
+            </w:r>
+            <w:r>
+              <w:t>)</w:t>
+            </w:r>
+            <w:r>
+              <w:rPr>
+                <w:rFonts w:hint="eastAsia"/>
+              </w:rPr>
+              <w:t xml:space="preserve">가 충분히 큰 후보는 </w:t>
+            </w:r>
+            <w:proofErr w:type="spellStart"/>
+            <w:r>
+              <w:rPr>
+                <w:rFonts w:hint="eastAsia"/>
+              </w:rPr>
+              <w:t>후보군에서</w:t>
+            </w:r>
+            <w:proofErr w:type="spellEnd"/>
+            <w:r>
+              <w:rPr>
+                <w:rFonts w:hint="eastAsia"/>
+              </w:rPr>
+              <w:t xml:space="preserve"> 제외하고</w:t>
+            </w:r>
+            <w:r>
+              <w:rPr>
+                <w:rFonts w:hint="eastAsia"/>
+              </w:rPr>
+              <w:t>,</w:t>
+            </w:r>
+            <w:r>
+              <w:rPr>
+                <w:rFonts w:hint="eastAsia"/>
+              </w:rPr>
+              <w:t xml:space="preserve"> 이를 반복실행하여 최종적으로 후보 가능성이 높은 영역 들만 남게 되는 원리를 가진다.</w:t>
+            </w:r>
+          </w:p>
           <w:p/>
+          <w:p>
+            <w:pPr>
+              <w:rPr>
+                <w:rFonts w:hint="eastAsia"/>
+              </w:rPr>
+            </w:pPr>
+            <w:r>
+              <w:rPr>
+                <w:rFonts w:hint="eastAsia"/>
+              </w:rPr>
+              <w:t xml:space="preserve">이번 과제에 주어진 </w:t>
+            </w:r>
+            <w:r>
+              <w:t xml:space="preserve">NMS </w:t>
+            </w:r>
+            <w:r>
+              <w:rPr>
+                <w:rFonts w:hint="eastAsia"/>
+              </w:rPr>
+              <w:t xml:space="preserve">함수에서도 이와 똑같은 </w:t>
+            </w:r>
+            <w:proofErr w:type="spellStart"/>
+            <w:r>
+              <w:rPr>
+                <w:rFonts w:hint="eastAsia"/>
+              </w:rPr>
+              <w:t>로직을</w:t>
+            </w:r>
+            <w:proofErr w:type="spellEnd"/>
+            <w:r>
+              <w:rPr>
+                <w:rFonts w:hint="eastAsia"/>
+              </w:rPr>
+              <w:t xml:space="preserve"> 수행한다.</w:t>
+            </w:r>
+            <w:r>
+              <w:t xml:space="preserve"> </w:t>
+            </w:r>
+            <w:r>
+              <w:rPr>
+                <w:rFonts w:hint="eastAsia"/>
+              </w:rPr>
+              <w:t xml:space="preserve">덕분에 최종 결과에서 우리는 </w:t>
+            </w:r>
+            <w:r>
+              <w:t xml:space="preserve">redundant </w:t>
+            </w:r>
+            <w:r>
+              <w:rPr>
+                <w:rFonts w:hint="eastAsia"/>
+              </w:rPr>
+              <w:t>한 bounding box가 제외된 최종 결과를 얻을 수 있다.</w:t>
+            </w:r>
+          </w:p>
         </w:tc>
       </w:tr>
       <w:tr>
@@ -638,7 +1705,6 @@
               <w:rPr>
                 <w:rFonts w:hint="eastAsia"/>
               </w:rPr>
-              <w:lastRenderedPageBreak/>
               <w:t>[</w:t>
             </w:r>
             <w:r>
@@ -689,21 +1755,7 @@
               <w:rPr>
                 <w:rFonts w:hint="eastAsia"/>
               </w:rPr>
-              <w:t xml:space="preserve"> 방법과 같은 얼굴 검출용 알고리즘을 사용하지 않고 현재 있는 코드에서 다른 얼굴을 검출할 수 있는 방법론을 </w:t>
-            </w:r>
-            <w:proofErr w:type="spellStart"/>
-            <w:r>
-              <w:rPr>
-                <w:rFonts w:hint="eastAsia"/>
-              </w:rPr>
-              <w:t>제시하시오</w:t>
-            </w:r>
-            <w:proofErr w:type="spellEnd"/>
-            <w:r>
-              <w:rPr>
-                <w:rFonts w:hint="eastAsia"/>
-              </w:rPr>
-              <w:t>.</w:t>
+              <w:t xml:space="preserve"> 방법과 같은 얼굴 검출용 알고리즘을 사용하지 않고 현재 있는 코드에서 다른 얼굴을 검출할 수 있는 방법론을 제시하시오.</w:t>
             </w:r>
             <w:r>
               <w:t xml:space="preserve"> </w:t>
@@ -786,7 +1838,475 @@
             <w:tcW w:w="9016" w:type="dxa"/>
             <w:gridSpan w:val="2"/>
           </w:tcPr>
-          <w:p/>
+          <w:p>
+            <w:r>
+              <w:rPr>
+                <w:rFonts w:hint="eastAsia"/>
+              </w:rPr>
+              <w:lastRenderedPageBreak/>
+              <w:t xml:space="preserve">Cross-Correlation이나 </w:t>
+            </w:r>
+            <w:r>
+              <w:t xml:space="preserve">ED </w:t>
+            </w:r>
+            <w:r>
+              <w:rPr>
+                <w:rFonts w:hint="eastAsia"/>
+              </w:rPr>
+              <w:t>방식 만을 사용하면 사람의 피부색이나 피부 컨디션 등에 취약할 수 있다.</w:t>
+            </w:r>
+            <w:r>
+              <w:t xml:space="preserve"> </w:t>
+            </w:r>
+            <w:r>
+              <w:rPr>
+                <w:rFonts w:hint="eastAsia"/>
+              </w:rPr>
+              <w:t xml:space="preserve">또한 </w:t>
+            </w:r>
+            <w:r>
+              <w:t xml:space="preserve">illumination </w:t>
+            </w:r>
+            <w:r>
+              <w:rPr>
+                <w:rFonts w:hint="eastAsia"/>
+              </w:rPr>
+              <w:t>등에도 큰 영향을 받</w:t>
+            </w:r>
+            <w:r>
+              <w:rPr>
+                <w:rFonts w:hint="eastAsia"/>
+              </w:rPr>
+              <w:t>기 때문에 바람직한 알고리즘이라고 할 수 없다.</w:t>
+            </w:r>
+            <w:r>
+              <w:t xml:space="preserve"> </w:t>
+            </w:r>
+            <w:r>
+              <w:rPr>
+                <w:rFonts w:hint="eastAsia"/>
+              </w:rPr>
+              <w:t xml:space="preserve">게다가 이번 과제에서는 커널 이미지의 사이즈 또는 </w:t>
+            </w:r>
+            <w:r>
+              <w:t>orientation</w:t>
+            </w:r>
+            <w:r>
+              <w:rPr>
+                <w:rFonts w:hint="eastAsia"/>
+              </w:rPr>
+              <w:t>이 고정되었기 때문에, 인식 대상의 위치나 고개 각도가 조금만 달라도 인식하지 못할 가능성이 크다.</w:t>
+            </w:r>
+            <w:r>
+              <w:t xml:space="preserve"> </w:t>
+            </w:r>
+            <w:r>
+              <w:rPr>
+                <w:rFonts w:hint="eastAsia"/>
+              </w:rPr>
+              <w:t xml:space="preserve">게다가 커널 이미지가 단순 사람 한 명을 </w:t>
+            </w:r>
+            <w:r>
+              <w:t xml:space="preserve">crop </w:t>
+            </w:r>
+            <w:r>
+              <w:rPr>
+                <w:rFonts w:hint="eastAsia"/>
+              </w:rPr>
+              <w:t>한 것에 불과하기에 사람의 표정이나 이목구비에 따라 인식 가능성이 크게 좌우된다는 단점도 있다.</w:t>
+            </w:r>
+          </w:p>
+          <w:p>
+            <w:r>
+              <w:rPr>
+                <w:rFonts w:hint="eastAsia"/>
+              </w:rPr>
+              <w:t>이를 해결하기 위해서는 얼굴 인식에 필요한 정보만 남기고,</w:t>
+            </w:r>
+            <w:r>
+              <w:t xml:space="preserve"> </w:t>
+            </w:r>
+            <w:r>
+              <w:rPr>
+                <w:rFonts w:hint="eastAsia"/>
+              </w:rPr>
+              <w:t xml:space="preserve">나머지 </w:t>
+            </w:r>
+            <w:r>
+              <w:t>redundant</w:t>
+            </w:r>
+            <w:r>
+              <w:rPr>
+                <w:rFonts w:hint="eastAsia"/>
+              </w:rPr>
+              <w:t xml:space="preserve"> 한 정보는 제거해야 할 것이다.</w:t>
+            </w:r>
+            <w:r>
+              <w:t xml:space="preserve"> </w:t>
+            </w:r>
+            <w:r>
+              <w:rPr>
+                <w:rFonts w:hint="eastAsia"/>
+              </w:rPr>
+              <w:t>가령 사람의 피부색, 주름,</w:t>
+            </w:r>
+            <w:r>
+              <w:t xml:space="preserve"> </w:t>
+            </w:r>
+            <w:r>
+              <w:rPr>
+                <w:rFonts w:hint="eastAsia"/>
+              </w:rPr>
+              <w:t>주근깨와 여드름 등이 해당한다.</w:t>
+            </w:r>
+            <w:r>
+              <w:t xml:space="preserve"> </w:t>
+            </w:r>
+            <w:r>
+              <w:rPr>
+                <w:rFonts w:hint="eastAsia"/>
+              </w:rPr>
+              <w:t>이들 정보를 제거하면,</w:t>
+            </w:r>
+            <w:r>
+              <w:t xml:space="preserve"> </w:t>
+            </w:r>
+            <w:r>
+              <w:t xml:space="preserve">blur </w:t>
+            </w:r>
+            <w:r>
+              <w:rPr>
+                <w:rFonts w:hint="eastAsia"/>
+              </w:rPr>
+              <w:t>처리</w:t>
+            </w:r>
+            <w:r>
+              <w:rPr>
+                <w:rFonts w:hint="eastAsia"/>
+              </w:rPr>
+              <w:t>된 이미지의</w:t>
+            </w:r>
+            <w:r>
+              <w:rPr>
+                <w:rFonts w:hint="eastAsia"/>
+              </w:rPr>
+              <w:t xml:space="preserve"> </w:t>
+            </w:r>
+            <w:r>
+              <w:t>edge</w:t>
+            </w:r>
+            <w:r>
+              <w:rPr>
+                <w:rFonts w:hint="eastAsia"/>
+              </w:rPr>
+              <w:t>에 해당하는 정보만 남게</w:t>
+            </w:r>
+            <w:r>
+              <w:rPr>
+                <w:rFonts w:hint="eastAsia"/>
+              </w:rPr>
+              <w:t xml:space="preserve"> </w:t>
+            </w:r>
+            <w:r>
+              <w:rPr>
+                <w:rFonts w:hint="eastAsia"/>
+              </w:rPr>
+              <w:t>된다.</w:t>
+            </w:r>
+            <w:r>
+              <w:t xml:space="preserve"> </w:t>
+            </w:r>
+            <w:r>
+              <w:rPr>
+                <w:rFonts w:hint="eastAsia"/>
+              </w:rPr>
+              <w:t xml:space="preserve">이를 </w:t>
+            </w:r>
+            <w:proofErr w:type="spellStart"/>
+            <w:r>
+              <w:rPr>
+                <w:rFonts w:hint="eastAsia"/>
+              </w:rPr>
+              <w:t>푸리에</w:t>
+            </w:r>
+            <w:proofErr w:type="spellEnd"/>
+            <w:r>
+              <w:rPr>
+                <w:rFonts w:hint="eastAsia"/>
+              </w:rPr>
+              <w:t xml:space="preserve"> 변환하여,</w:t>
+            </w:r>
+            <w:r>
+              <w:t xml:space="preserve"> </w:t>
+            </w:r>
+            <w:r>
+              <w:rPr>
+                <w:rFonts w:hint="eastAsia"/>
+              </w:rPr>
+              <w:t>f</w:t>
+            </w:r>
+            <w:r>
+              <w:t>requency domain</w:t>
+            </w:r>
+            <w:r>
+              <w:rPr>
+                <w:rFonts w:hint="eastAsia"/>
+              </w:rPr>
+              <w:t xml:space="preserve">에서 </w:t>
+            </w:r>
+            <w:r>
+              <w:t xml:space="preserve">Cross-Correlation </w:t>
+            </w:r>
+            <w:r>
+              <w:rPr>
+                <w:rFonts w:hint="eastAsia"/>
+              </w:rPr>
+              <w:t>연산 하는 방법을 구상해 보았다.</w:t>
+            </w:r>
+            <w:r>
+              <w:t xml:space="preserve"> </w:t>
+            </w:r>
+            <w:r>
+              <w:rPr>
+                <w:rFonts w:hint="eastAsia"/>
+              </w:rPr>
+              <w:t>이를 식으로 표현하면 다음과 같다.</w:t>
+            </w:r>
+          </w:p>
+          <w:p>
+            <m:oMathPara>
+              <m:oMath>
+                <m:r>
+                  <m:rPr>
+                    <m:sty m:val="p"/>
+                  </m:rPr>
+                  <w:rPr>
+                    <w:rFonts w:ascii="Cambria Math" w:hAnsi="Cambria Math"/>
+                  </w:rPr>
+                  <m:t>ret</m:t>
+                </m:r>
+                <m:d>
+                  <m:dPr>
+                    <m:ctrlPr>
+                      <w:rPr>
+                        <w:rFonts w:ascii="Cambria Math" w:hAnsi="Cambria Math"/>
+                      </w:rPr>
+                    </m:ctrlPr>
+                  </m:dPr>
+                  <m:e>
+                    <m:r>
+                      <m:rPr>
+                        <m:sty m:val="p"/>
+                      </m:rPr>
+                      <w:rPr>
+                        <w:rFonts w:ascii="Cambria Math" w:hAnsi="Cambria Math"/>
+                      </w:rPr>
+                      <m:t>y, x</m:t>
+                    </m:r>
+                  </m:e>
+                </m:d>
+                <m:r>
+                  <w:rPr>
+                    <w:rFonts w:ascii="Cambria Math" w:hAnsi="Cambria Math"/>
+                  </w:rPr>
+                  <m:t>=</m:t>
+                </m:r>
+                <m:sSup>
+                  <m:sSupPr>
+                    <m:ctrlPr>
+                      <w:rPr>
+                        <w:rFonts w:ascii="Cambria Math" w:hAnsi="Cambria Math"/>
+                        <w:i/>
+                      </w:rPr>
+                    </m:ctrlPr>
+                  </m:sSupPr>
+                  <m:e>
+                    <m:r>
+                      <w:rPr>
+                        <w:rFonts w:ascii="Cambria Math" w:hAnsi="Cambria Math"/>
+                      </w:rPr>
+                      <m:t>FFT</m:t>
+                    </m:r>
+                  </m:e>
+                  <m:sup>
+                    <m:r>
+                      <w:rPr>
+                        <w:rFonts w:ascii="Cambria Math" w:hAnsi="Cambria Math"/>
+                      </w:rPr>
+                      <m:t>-1</m:t>
+                    </m:r>
+                  </m:sup>
+                </m:sSup>
+                <m:r>
+                  <w:rPr>
+                    <w:rFonts w:ascii="Cambria Math" w:hAnsi="Cambria Math"/>
+                  </w:rPr>
+                  <m:t>{</m:t>
+                </m:r>
+                <m:r>
+                  <w:rPr>
+                    <w:rFonts w:ascii="Cambria Math" w:hAnsi="Cambria Math"/>
+                  </w:rPr>
+                  <m:t>FFT</m:t>
+                </m:r>
+                <m:d>
+                  <m:dPr>
+                    <m:ctrlPr>
+                      <w:rPr>
+                        <w:rFonts w:ascii="Cambria Math" w:hAnsi="Cambria Math"/>
+                        <w:i/>
+                      </w:rPr>
+                    </m:ctrlPr>
+                  </m:dPr>
+                  <m:e>
+                    <m:r>
+                      <w:rPr>
+                        <w:rFonts w:ascii="Cambria Math" w:hAnsi="Cambria Math"/>
+                      </w:rPr>
+                      <m:t>H</m:t>
+                    </m:r>
+                  </m:e>
+                </m:d>
+                <m:r>
+                  <w:rPr>
+                    <w:rFonts w:ascii="Cambria Math" w:hAnsi="Cambria Math"/>
+                  </w:rPr>
+                  <m:t>⊗</m:t>
+                </m:r>
+                <m:r>
+                  <w:rPr>
+                    <w:rFonts w:ascii="Cambria Math" w:hAnsi="Cambria Math"/>
+                  </w:rPr>
+                  <m:t>FFT</m:t>
+                </m:r>
+                <m:d>
+                  <m:dPr>
+                    <m:ctrlPr>
+                      <w:rPr>
+                        <w:rFonts w:ascii="Cambria Math" w:hAnsi="Cambria Math"/>
+                        <w:i/>
+                      </w:rPr>
+                    </m:ctrlPr>
+                  </m:dPr>
+                  <m:e>
+                    <m:r>
+                      <w:rPr>
+                        <w:rFonts w:ascii="Cambria Math" w:hAnsi="Cambria Math"/>
+                      </w:rPr>
+                      <m:t>F</m:t>
+                    </m:r>
+                    <m:d>
+                      <m:dPr>
+                        <m:begChr m:val="["/>
+                        <m:endChr m:val="]"/>
+                        <m:ctrlPr>
+                          <w:rPr>
+                            <w:rFonts w:ascii="Cambria Math" w:hAnsi="Cambria Math"/>
+                            <w:i/>
+                          </w:rPr>
+                        </m:ctrlPr>
+                      </m:dPr>
+                      <m:e>
+                        <m:r>
+                          <w:rPr>
+                            <w:rFonts w:ascii="Cambria Math" w:hAnsi="Cambria Math"/>
+                          </w:rPr>
+                          <m:t>y</m:t>
+                        </m:r>
+                        <m:r>
+                          <w:rPr>
+                            <w:rFonts w:ascii="Cambria Math" w:hAnsi="Cambria Math"/>
+                          </w:rPr>
+                          <m:t>-k,y+k : x-k</m:t>
+                        </m:r>
+                        <m:r>
+                          <w:rPr>
+                            <w:rFonts w:ascii="Cambria Math" w:hAnsi="Cambria Math"/>
+                          </w:rPr>
+                          <m:t>,</m:t>
+                        </m:r>
+                        <m:r>
+                          <w:rPr>
+                            <w:rFonts w:ascii="Cambria Math" w:hAnsi="Cambria Math"/>
+                          </w:rPr>
+                          <m:t>x+k</m:t>
+                        </m:r>
+                      </m:e>
+                    </m:d>
+                  </m:e>
+                </m:d>
+                <m:r>
+                  <w:rPr>
+                    <w:rFonts w:ascii="Cambria Math" w:hAnsi="Cambria Math"/>
+                  </w:rPr>
+                  <m:t>}</m:t>
+                </m:r>
+              </m:oMath>
+            </m:oMathPara>
+          </w:p>
+          <w:p>
+            <w:pPr>
+              <w:rPr>
+                <w:rFonts w:hint="eastAsia"/>
+              </w:rPr>
+            </w:pPr>
+            <w:r>
+              <w:rPr>
+                <w:rFonts w:hint="eastAsia"/>
+              </w:rPr>
+              <w:t xml:space="preserve">위와 같은 연산을 진행하면 </w:t>
+            </w:r>
+            <w:proofErr w:type="spellStart"/>
+            <w:r>
+              <w:rPr>
+                <w:rFonts w:hint="eastAsia"/>
+              </w:rPr>
+              <w:t>과제에서와</w:t>
+            </w:r>
+            <w:proofErr w:type="spellEnd"/>
+            <w:r>
+              <w:rPr>
+                <w:rFonts w:hint="eastAsia"/>
+              </w:rPr>
+              <w:t xml:space="preserve"> 같이 </w:t>
+            </w:r>
+            <w:r>
+              <w:t xml:space="preserve">ret </w:t>
+            </w:r>
+            <w:r>
+              <w:rPr>
+                <w:rFonts w:hint="eastAsia"/>
+              </w:rPr>
+              <w:t>행렬을 얻을 수 있다.</w:t>
+            </w:r>
+            <w:r>
+              <w:t xml:space="preserve"> ret </w:t>
+            </w:r>
+            <w:r>
+              <w:rPr>
+                <w:rFonts w:hint="eastAsia"/>
+              </w:rPr>
+              <w:t xml:space="preserve">행렬을 토대로 </w:t>
+            </w:r>
+            <w:r>
+              <w:t>threshold</w:t>
+            </w:r>
+            <w:r>
+              <w:rPr>
+                <w:rFonts w:hint="eastAsia"/>
+              </w:rPr>
+              <w:t xml:space="preserve"> 이상의 값들에 대해 </w:t>
+            </w:r>
+            <w:r>
+              <w:t>NMS</w:t>
+            </w:r>
+            <w:r>
+              <w:rPr>
+                <w:rFonts w:hint="eastAsia"/>
+              </w:rPr>
+              <w:t>를 사용하면 얼굴에 해당하는 부분을 감지할 수 있을 것으로 예상한다.</w:t>
+            </w:r>
+          </w:p>
         </w:tc>
       </w:tr>
     </w:tbl>
@@ -802,7 +2322,7 @@
 </file>
 
 <file path=word/styles.xml><?xml version="1.0" encoding="utf-8"?>
-<w:styles xmlns:mc="http://schemas.openxmlformats.org/markup-compatibility/2006" xmlns:r="http://schemas.openxmlformats.org/officeDocument/2006/relationships" xmlns:w="http://schemas.openxmlformats.org/wordprocessingml/2006/main" xmlns:w14="http://schemas.microsoft.com/office/word/2010/wordml" xmlns:w15="http://schemas.microsoft.com/office/word/2012/wordml" xmlns:w16cex="http://schemas.microsoft.com/office/word/2018/wordml/cex" xmlns:w16cid="http://schemas.microsoft.com/office/word/2016/wordml/cid" xmlns:w16="http://schemas.microsoft.com/office/word/2018/wordml" xmlns:w16se="http://schemas.microsoft.com/office/word/2015/wordml/symex" mc:Ignorable="w14 w15 w16se w16cid w16 w16cex">
+<w:styles xmlns:mc="http://schemas.openxmlformats.org/markup-compatibility/2006" xmlns:r="http://schemas.openxmlformats.org/officeDocument/2006/relationships" xmlns:w="http://schemas.openxmlformats.org/wordprocessingml/2006/main" xmlns:w14="http://schemas.microsoft.com/office/word/2010/wordml" xmlns:w15="http://schemas.microsoft.com/office/word/2012/wordml" xmlns:w16se="http://schemas.microsoft.com/office/word/2015/wordml/symex" mc:Ignorable="w14 w15 w16se">
   <w:docDefaults>
     <w:rPrDefault>
       <w:rPr>
@@ -819,7 +2339,7 @@
       </w:pPr>
     </w:pPrDefault>
   </w:docDefaults>
-  <w:latentStyles w:defLockedState="0" w:defUIPriority="99" w:defSemiHidden="0" w:defUnhideWhenUsed="0" w:defQFormat="0" w:count="376">
+  <w:latentStyles w:defLockedState="0" w:defUIPriority="99" w:defSemiHidden="0" w:defUnhideWhenUsed="0" w:defQFormat="0" w:count="371">
     <w:lsdException w:name="Normal" w:uiPriority="0" w:qFormat="1"/>
     <w:lsdException w:name="heading 1" w:uiPriority="9" w:qFormat="1"/>
     <w:lsdException w:name="heading 2" w:semiHidden="1" w:uiPriority="9" w:unhideWhenUsed="1" w:qFormat="1"/>
@@ -1191,11 +2711,6 @@
     <w:lsdException w:name="List Table 5 Dark Accent 6" w:uiPriority="50"/>
     <w:lsdException w:name="List Table 6 Colorful Accent 6" w:uiPriority="51"/>
     <w:lsdException w:name="List Table 7 Colorful Accent 6" w:uiPriority="52"/>
-    <w:lsdException w:name="Mention" w:semiHidden="1" w:unhideWhenUsed="1"/>
-    <w:lsdException w:name="Smart Hyperlink" w:semiHidden="1" w:unhideWhenUsed="1"/>
-    <w:lsdException w:name="Hashtag" w:semiHidden="1" w:unhideWhenUsed="1"/>
-    <w:lsdException w:name="Unresolved Mention" w:semiHidden="1" w:unhideWhenUsed="1"/>
-    <w:lsdException w:name="Smart Link" w:semiHidden="1" w:unhideWhenUsed="1"/>
   </w:latentStyles>
   <w:style w:type="paragraph" w:default="1" w:styleId="a">
     <w:name w:val="Normal"/>
@@ -1262,6 +2777,16 @@
         <w:insideV w:val="single" w:sz="4" w:space="0" w:color="auto"/>
       </w:tblBorders>
     </w:tblPr>
+  </w:style>
+  <w:style w:type="character" w:styleId="a5">
+    <w:name w:val="Placeholder Text"/>
+    <w:basedOn w:val="a0"/>
+    <w:uiPriority w:val="99"/>
+    <w:semiHidden/>
+    <w:rsid w:val="00C16F68"/>
+    <w:rPr>
+      <w:color w:val="808080"/>
+    </w:rPr>
   </w:style>
 </w:styles>
 </file>

</xml_diff>